<commit_message>
added folder content about inner folders
</commit_message>
<xml_diff>
--- a/Gifted.docx
+++ b/Gifted.docx
@@ -1,6 +1,6 @@
 
 <file path=word/document.xml><?xml version="1.0" encoding="utf-8"?>
-<w:document xmlns:wpc="http://schemas.microsoft.com/office/word/2010/wordprocessingCanvas" xmlns:cx="http://schemas.microsoft.com/office/drawing/2014/chartex" xmlns:cx1="http://schemas.microsoft.com/office/drawing/2015/9/8/chartex" xmlns:mc="http://schemas.openxmlformats.org/markup-compatibility/2006" xmlns:o="urn:schemas-microsoft-com:office:office" xmlns:r="http://schemas.openxmlformats.org/officeDocument/2006/relationships" xmlns:m="http://schemas.openxmlformats.org/officeDocument/2006/math" xmlns:v="urn:schemas-microsoft-com:vml" xmlns:wp14="http://schemas.microsoft.com/office/word/2010/wordprocessingDrawing" xmlns:wp="http://schemas.openxmlformats.org/drawingml/2006/wordprocessingDrawing" xmlns:w10="urn:schemas-microsoft-com:office:word" xmlns:w="http://schemas.openxmlformats.org/wordprocessingml/2006/main" xmlns:w14="http://schemas.microsoft.com/office/word/2010/wordml" xmlns:w15="http://schemas.microsoft.com/office/word/2012/wordml" xmlns:w16se="http://schemas.microsoft.com/office/word/2015/wordml/symex" xmlns:wpg="http://schemas.microsoft.com/office/word/2010/wordprocessingGroup" xmlns:wpi="http://schemas.microsoft.com/office/word/2010/wordprocessingInk" xmlns:wne="http://schemas.microsoft.com/office/word/2006/wordml" xmlns:wps="http://schemas.microsoft.com/office/word/2010/wordprocessingShape" mc:Ignorable="w14 w15 w16se wp14">
+<w:document xmlns:wpc="http://schemas.microsoft.com/office/word/2010/wordprocessingCanvas" xmlns:mo="http://schemas.microsoft.com/office/mac/office/2008/main" xmlns:mc="http://schemas.openxmlformats.org/markup-compatibility/2006" xmlns:mv="urn:schemas-microsoft-com:mac:vml" xmlns:o="urn:schemas-microsoft-com:office:office" xmlns:r="http://schemas.openxmlformats.org/officeDocument/2006/relationships" xmlns:m="http://schemas.openxmlformats.org/officeDocument/2006/math" xmlns:v="urn:schemas-microsoft-com:vml" xmlns:wp14="http://schemas.microsoft.com/office/word/2010/wordprocessingDrawing" xmlns:wp="http://schemas.openxmlformats.org/drawingml/2006/wordprocessingDrawing" xmlns:w10="urn:schemas-microsoft-com:office:word" xmlns:w="http://schemas.openxmlformats.org/wordprocessingml/2006/main" xmlns:w14="http://schemas.microsoft.com/office/word/2010/wordml" xmlns:w15="http://schemas.microsoft.com/office/word/2012/wordml" xmlns:wpg="http://schemas.microsoft.com/office/word/2010/wordprocessingGroup" xmlns:wpi="http://schemas.microsoft.com/office/word/2010/wordprocessingInk" xmlns:wne="http://schemas.microsoft.com/office/word/2006/wordml" xmlns:wps="http://schemas.microsoft.com/office/word/2010/wordprocessingShape" mc:Ignorable="w14 w15 wp14">
   <w:body>
     <w:p>
       <w:pPr>
@@ -9,12 +9,193 @@
       <w:r>
         <w:t>Gifted</w:t>
       </w:r>
+    </w:p>
+    <w:p>
+      <w:pPr>
+        <w:pStyle w:val="Heading1"/>
+      </w:pPr>
+      <w:r>
+        <w:t>Folders content</w:t>
+      </w:r>
+    </w:p>
+    <w:p>
+      <w:pPr>
+        <w:pStyle w:val="ListParagraph"/>
+        <w:numPr>
+          <w:ilvl w:val="0"/>
+          <w:numId w:val="6"/>
+        </w:numPr>
+      </w:pPr>
+      <w:r>
+        <w:t>All project backend and frontend code is in ~/owls/</w:t>
+      </w:r>
+      <w:bookmarkStart w:id="0" w:name="_GoBack"/>
+      <w:bookmarkEnd w:id="0"/>
+    </w:p>
+    <w:p>
+      <w:pPr>
+        <w:pStyle w:val="ListParagraph"/>
+        <w:numPr>
+          <w:ilvl w:val="0"/>
+          <w:numId w:val="6"/>
+        </w:numPr>
+      </w:pPr>
+      <w:r>
+        <w:t>Backend views are defined in ~</w:t>
+      </w:r>
+      <w:r>
+        <w:t>/owls/gifted/</w:t>
+      </w:r>
+    </w:p>
+    <w:p>
+      <w:pPr>
+        <w:pStyle w:val="ListParagraph"/>
+        <w:numPr>
+          <w:ilvl w:val="0"/>
+          <w:numId w:val="6"/>
+        </w:numPr>
+      </w:pPr>
+      <w:r>
+        <w:t>Frontend code (in ~/owls/gifted/static):</w:t>
+      </w:r>
+    </w:p>
+    <w:p>
+      <w:pPr>
+        <w:pStyle w:val="ListParagraph"/>
+        <w:numPr>
+          <w:ilvl w:val="1"/>
+          <w:numId w:val="6"/>
+        </w:numPr>
+      </w:pPr>
+      <w:proofErr w:type="spellStart"/>
+      <w:r>
+        <w:t>Javascript</w:t>
+      </w:r>
+      <w:proofErr w:type="spellEnd"/>
+      <w:r>
+        <w:t xml:space="preserve"> libraries in /dependencies</w:t>
+      </w:r>
+    </w:p>
+    <w:p>
+      <w:pPr>
+        <w:pStyle w:val="ListParagraph"/>
+        <w:numPr>
+          <w:ilvl w:val="1"/>
+          <w:numId w:val="6"/>
+        </w:numPr>
+      </w:pPr>
+      <w:r>
+        <w:t>UI-Template in /</w:t>
+      </w:r>
+      <w:proofErr w:type="spellStart"/>
+      <w:r>
+        <w:t>flatfy-ui</w:t>
+      </w:r>
+      <w:proofErr w:type="spellEnd"/>
+    </w:p>
+    <w:p>
+      <w:pPr>
+        <w:pStyle w:val="ListParagraph"/>
+        <w:numPr>
+          <w:ilvl w:val="1"/>
+          <w:numId w:val="6"/>
+        </w:numPr>
+      </w:pPr>
+      <w:r>
+        <w:t>pictures, animations etc. in /</w:t>
+      </w:r>
+      <w:proofErr w:type="spellStart"/>
+      <w:r>
+        <w:t>img</w:t>
+      </w:r>
+      <w:proofErr w:type="spellEnd"/>
+    </w:p>
+    <w:p>
+      <w:pPr>
+        <w:pStyle w:val="ListParagraph"/>
+        <w:numPr>
+          <w:ilvl w:val="1"/>
+          <w:numId w:val="6"/>
+        </w:numPr>
+      </w:pPr>
+      <w:r>
+        <w:t>HTML templates for each page (profile page, search results, etc.) in /inner-templates</w:t>
+      </w:r>
+    </w:p>
+    <w:p>
+      <w:pPr>
+        <w:pStyle w:val="ListParagraph"/>
+        <w:numPr>
+          <w:ilvl w:val="1"/>
+          <w:numId w:val="6"/>
+        </w:numPr>
+      </w:pPr>
+      <w:r>
+        <w:t>CSS and icon in /style</w:t>
+      </w:r>
+    </w:p>
+    <w:p>
+      <w:pPr>
+        <w:pStyle w:val="ListParagraph"/>
+        <w:numPr>
+          <w:ilvl w:val="1"/>
+          <w:numId w:val="6"/>
+        </w:numPr>
+      </w:pPr>
+      <w:proofErr w:type="spellStart"/>
+      <w:r>
+        <w:t>Javascript</w:t>
+      </w:r>
+      <w:proofErr w:type="spellEnd"/>
+      <w:r>
+        <w:t xml:space="preserve"> code in /views:</w:t>
+      </w:r>
+    </w:p>
+    <w:p>
+      <w:pPr>
+        <w:pStyle w:val="ListParagraph"/>
+        <w:numPr>
+          <w:ilvl w:val="2"/>
+          <w:numId w:val="6"/>
+        </w:numPr>
+      </w:pPr>
+      <w:r>
+        <w:t xml:space="preserve">All dialogs logic (upload gift, search gifts, error etc.) in /dialogs </w:t>
+      </w:r>
+    </w:p>
+    <w:p>
+      <w:pPr>
+        <w:pStyle w:val="ListParagraph"/>
+        <w:numPr>
+          <w:ilvl w:val="2"/>
+          <w:numId w:val="6"/>
+        </w:numPr>
+      </w:pPr>
+      <w:r>
+        <w:t>All views logic (profile page, home page, google authentication) in /views</w:t>
+      </w:r>
+    </w:p>
+    <w:p>
+      <w:pPr>
+        <w:pStyle w:val="ListParagraph"/>
+        <w:numPr>
+          <w:ilvl w:val="2"/>
+          <w:numId w:val="6"/>
+        </w:numPr>
+      </w:pPr>
+      <w:r>
+        <w:t>Helper functions in /</w:t>
+      </w:r>
+      <w:proofErr w:type="spellStart"/>
+      <w:r>
+        <w:t>utils</w:t>
+      </w:r>
+      <w:proofErr w:type="spellEnd"/>
     </w:p>
     <w:p>
       <w:pPr>
         <w:pStyle w:val="Heading1"/>
         <w:rPr>
-          <w:rFonts w:hint="cs"/>
           <w:rtl/>
           <w:lang w:bidi="he-IL"/>
         </w:rPr>
@@ -133,12 +314,14 @@
       <w:r>
         <w:t>python-</w:t>
       </w:r>
+      <w:proofErr w:type="spellStart"/>
       <w:r>
         <w:rPr>
           <w:noProof/>
         </w:rPr>
         <w:t>dateutil</w:t>
       </w:r>
+      <w:proofErr w:type="spellEnd"/>
     </w:p>
     <w:p>
       <w:pPr>
@@ -242,8 +425,6 @@
       <w:r>
         <w:t>Start exploring our app. ENJOY!</w:t>
       </w:r>
-      <w:bookmarkStart w:id="0" w:name="_GoBack"/>
-      <w:bookmarkEnd w:id="0"/>
     </w:p>
     <w:sectPr>
       <w:pgSz w:w="12240" w:h="15840"/>
@@ -255,7 +436,7 @@
 </file>
 
 <file path=word/endnotes.xml><?xml version="1.0" encoding="utf-8"?>
-<w:endnotes xmlns:wpc="http://schemas.microsoft.com/office/word/2010/wordprocessingCanvas" xmlns:cx="http://schemas.microsoft.com/office/drawing/2014/chartex" xmlns:cx1="http://schemas.microsoft.com/office/drawing/2015/9/8/chartex" xmlns:mc="http://schemas.openxmlformats.org/markup-compatibility/2006" xmlns:o="urn:schemas-microsoft-com:office:office" xmlns:r="http://schemas.openxmlformats.org/officeDocument/2006/relationships" xmlns:m="http://schemas.openxmlformats.org/officeDocument/2006/math" xmlns:v="urn:schemas-microsoft-com:vml" xmlns:wp14="http://schemas.microsoft.com/office/word/2010/wordprocessingDrawing" xmlns:wp="http://schemas.openxmlformats.org/drawingml/2006/wordprocessingDrawing" xmlns:w10="urn:schemas-microsoft-com:office:word" xmlns:w="http://schemas.openxmlformats.org/wordprocessingml/2006/main" xmlns:w14="http://schemas.microsoft.com/office/word/2010/wordml" xmlns:w15="http://schemas.microsoft.com/office/word/2012/wordml" xmlns:w16se="http://schemas.microsoft.com/office/word/2015/wordml/symex" xmlns:wpg="http://schemas.microsoft.com/office/word/2010/wordprocessingGroup" xmlns:wpi="http://schemas.microsoft.com/office/word/2010/wordprocessingInk" xmlns:wne="http://schemas.microsoft.com/office/word/2006/wordml" xmlns:wps="http://schemas.microsoft.com/office/word/2010/wordprocessingShape" mc:Ignorable="w14 w15 w16se wp14">
+<w:endnotes xmlns:wpc="http://schemas.microsoft.com/office/word/2010/wordprocessingCanvas" xmlns:mo="http://schemas.microsoft.com/office/mac/office/2008/main" xmlns:mc="http://schemas.openxmlformats.org/markup-compatibility/2006" xmlns:mv="urn:schemas-microsoft-com:mac:vml" xmlns:o="urn:schemas-microsoft-com:office:office" xmlns:r="http://schemas.openxmlformats.org/officeDocument/2006/relationships" xmlns:m="http://schemas.openxmlformats.org/officeDocument/2006/math" xmlns:v="urn:schemas-microsoft-com:vml" xmlns:wp14="http://schemas.microsoft.com/office/word/2010/wordprocessingDrawing" xmlns:wp="http://schemas.openxmlformats.org/drawingml/2006/wordprocessingDrawing" xmlns:w10="urn:schemas-microsoft-com:office:word" xmlns:w="http://schemas.openxmlformats.org/wordprocessingml/2006/main" xmlns:w14="http://schemas.microsoft.com/office/word/2010/wordml" xmlns:w15="http://schemas.microsoft.com/office/word/2012/wordml" xmlns:wpg="http://schemas.microsoft.com/office/word/2010/wordprocessingGroup" xmlns:wpi="http://schemas.microsoft.com/office/word/2010/wordprocessingInk" xmlns:wne="http://schemas.microsoft.com/office/word/2006/wordml" xmlns:wps="http://schemas.microsoft.com/office/word/2010/wordprocessingShape" mc:Ignorable="w14 w15 wp14">
   <w:endnote w:type="separator" w:id="-1">
     <w:p>
       <w:pPr>
@@ -280,7 +461,7 @@
 </file>
 
 <file path=word/footnotes.xml><?xml version="1.0" encoding="utf-8"?>
-<w:footnotes xmlns:wpc="http://schemas.microsoft.com/office/word/2010/wordprocessingCanvas" xmlns:cx="http://schemas.microsoft.com/office/drawing/2014/chartex" xmlns:cx1="http://schemas.microsoft.com/office/drawing/2015/9/8/chartex" xmlns:mc="http://schemas.openxmlformats.org/markup-compatibility/2006" xmlns:o="urn:schemas-microsoft-com:office:office" xmlns:r="http://schemas.openxmlformats.org/officeDocument/2006/relationships" xmlns:m="http://schemas.openxmlformats.org/officeDocument/2006/math" xmlns:v="urn:schemas-microsoft-com:vml" xmlns:wp14="http://schemas.microsoft.com/office/word/2010/wordprocessingDrawing" xmlns:wp="http://schemas.openxmlformats.org/drawingml/2006/wordprocessingDrawing" xmlns:w10="urn:schemas-microsoft-com:office:word" xmlns:w="http://schemas.openxmlformats.org/wordprocessingml/2006/main" xmlns:w14="http://schemas.microsoft.com/office/word/2010/wordml" xmlns:w15="http://schemas.microsoft.com/office/word/2012/wordml" xmlns:w16se="http://schemas.microsoft.com/office/word/2015/wordml/symex" xmlns:wpg="http://schemas.microsoft.com/office/word/2010/wordprocessingGroup" xmlns:wpi="http://schemas.microsoft.com/office/word/2010/wordprocessingInk" xmlns:wne="http://schemas.microsoft.com/office/word/2006/wordml" xmlns:wps="http://schemas.microsoft.com/office/word/2010/wordprocessingShape" mc:Ignorable="w14 w15 w16se wp14">
+<w:footnotes xmlns:wpc="http://schemas.microsoft.com/office/word/2010/wordprocessingCanvas" xmlns:mo="http://schemas.microsoft.com/office/mac/office/2008/main" xmlns:mc="http://schemas.openxmlformats.org/markup-compatibility/2006" xmlns:mv="urn:schemas-microsoft-com:mac:vml" xmlns:o="urn:schemas-microsoft-com:office:office" xmlns:r="http://schemas.openxmlformats.org/officeDocument/2006/relationships" xmlns:m="http://schemas.openxmlformats.org/officeDocument/2006/math" xmlns:v="urn:schemas-microsoft-com:vml" xmlns:wp14="http://schemas.microsoft.com/office/word/2010/wordprocessingDrawing" xmlns:wp="http://schemas.openxmlformats.org/drawingml/2006/wordprocessingDrawing" xmlns:w10="urn:schemas-microsoft-com:office:word" xmlns:w="http://schemas.openxmlformats.org/wordprocessingml/2006/main" xmlns:w14="http://schemas.microsoft.com/office/word/2010/wordml" xmlns:w15="http://schemas.microsoft.com/office/word/2012/wordml" xmlns:wpg="http://schemas.microsoft.com/office/word/2010/wordprocessingGroup" xmlns:wpi="http://schemas.microsoft.com/office/word/2010/wordprocessingInk" xmlns:wne="http://schemas.microsoft.com/office/word/2006/wordml" xmlns:wps="http://schemas.microsoft.com/office/word/2010/wordprocessingShape" mc:Ignorable="w14 w15 wp14">
   <w:footnote w:type="separator" w:id="-1">
     <w:p>
       <w:pPr>
@@ -305,8 +486,8 @@
 </file>
 
 <file path=word/numbering.xml><?xml version="1.0" encoding="utf-8"?>
-<w:numbering xmlns:wpc="http://schemas.microsoft.com/office/word/2010/wordprocessingCanvas" xmlns:cx="http://schemas.microsoft.com/office/drawing/2014/chartex" xmlns:cx1="http://schemas.microsoft.com/office/drawing/2015/9/8/chartex" xmlns:mc="http://schemas.openxmlformats.org/markup-compatibility/2006" xmlns:o="urn:schemas-microsoft-com:office:office" xmlns:r="http://schemas.openxmlformats.org/officeDocument/2006/relationships" xmlns:m="http://schemas.openxmlformats.org/officeDocument/2006/math" xmlns:v="urn:schemas-microsoft-com:vml" xmlns:wp14="http://schemas.microsoft.com/office/word/2010/wordprocessingDrawing" xmlns:wp="http://schemas.openxmlformats.org/drawingml/2006/wordprocessingDrawing" xmlns:w10="urn:schemas-microsoft-com:office:word" xmlns:w="http://schemas.openxmlformats.org/wordprocessingml/2006/main" xmlns:w14="http://schemas.microsoft.com/office/word/2010/wordml" xmlns:w15="http://schemas.microsoft.com/office/word/2012/wordml" xmlns:w16se="http://schemas.microsoft.com/office/word/2015/wordml/symex" xmlns:wpg="http://schemas.microsoft.com/office/word/2010/wordprocessingGroup" xmlns:wpi="http://schemas.microsoft.com/office/word/2010/wordprocessingInk" xmlns:wne="http://schemas.microsoft.com/office/word/2006/wordml" xmlns:wps="http://schemas.microsoft.com/office/word/2010/wordprocessingShape" mc:Ignorable="w14 w15 w16se wp14">
-  <w:abstractNum w:abstractNumId="0" w15:restartNumberingAfterBreak="0">
+<w:numbering xmlns:wpc="http://schemas.microsoft.com/office/word/2010/wordprocessingCanvas" xmlns:mo="http://schemas.microsoft.com/office/mac/office/2008/main" xmlns:mc="http://schemas.openxmlformats.org/markup-compatibility/2006" xmlns:mv="urn:schemas-microsoft-com:mac:vml" xmlns:o="urn:schemas-microsoft-com:office:office" xmlns:r="http://schemas.openxmlformats.org/officeDocument/2006/relationships" xmlns:m="http://schemas.openxmlformats.org/officeDocument/2006/math" xmlns:v="urn:schemas-microsoft-com:vml" xmlns:wp14="http://schemas.microsoft.com/office/word/2010/wordprocessingDrawing" xmlns:wp="http://schemas.openxmlformats.org/drawingml/2006/wordprocessingDrawing" xmlns:w10="urn:schemas-microsoft-com:office:word" xmlns:w="http://schemas.openxmlformats.org/wordprocessingml/2006/main" xmlns:w14="http://schemas.microsoft.com/office/word/2010/wordml" xmlns:w15="http://schemas.microsoft.com/office/word/2012/wordml" xmlns:wpg="http://schemas.microsoft.com/office/word/2010/wordprocessingGroup" xmlns:wpi="http://schemas.microsoft.com/office/word/2010/wordprocessingInk" xmlns:wne="http://schemas.microsoft.com/office/word/2006/wordml" xmlns:wps="http://schemas.microsoft.com/office/word/2010/wordprocessingShape" mc:Ignorable="w14 w15 wp14">
+  <w:abstractNum w:abstractNumId="0">
     <w:nsid w:val="1DF9086C"/>
     <w:multiLevelType w:val="hybridMultilevel"/>
     <w:tmpl w:val="7152D5E8"/>
@@ -392,7 +573,7 @@
       </w:pPr>
     </w:lvl>
   </w:abstractNum>
-  <w:abstractNum w:abstractNumId="1" w15:restartNumberingAfterBreak="0">
+  <w:abstractNum w:abstractNumId="1">
     <w:nsid w:val="3A410A44"/>
     <w:multiLevelType w:val="hybridMultilevel"/>
     <w:tmpl w:val="E5A0AABA"/>
@@ -505,7 +686,7 @@
       </w:rPr>
     </w:lvl>
   </w:abstractNum>
-  <w:abstractNum w:abstractNumId="2" w15:restartNumberingAfterBreak="0">
+  <w:abstractNum w:abstractNumId="2">
     <w:nsid w:val="548B32C0"/>
     <w:multiLevelType w:val="hybridMultilevel"/>
     <w:tmpl w:val="535A2616"/>
@@ -591,7 +772,7 @@
       </w:pPr>
     </w:lvl>
   </w:abstractNum>
-  <w:abstractNum w:abstractNumId="3" w15:restartNumberingAfterBreak="0">
+  <w:abstractNum w:abstractNumId="3">
     <w:nsid w:val="549B76E6"/>
     <w:multiLevelType w:val="hybridMultilevel"/>
     <w:tmpl w:val="1D409D14"/>
@@ -680,7 +861,7 @@
       </w:pPr>
     </w:lvl>
   </w:abstractNum>
-  <w:abstractNum w:abstractNumId="4" w15:restartNumberingAfterBreak="0">
+  <w:abstractNum w:abstractNumId="4">
     <w:nsid w:val="735F592A"/>
     <w:multiLevelType w:val="hybridMultilevel"/>
     <w:tmpl w:val="B8868C30"/>
@@ -696,7 +877,7 @@
         <w:rFonts w:ascii="Symbol" w:hAnsi="Symbol" w:hint="default"/>
       </w:rPr>
     </w:lvl>
-    <w:lvl w:ilvl="1" w:tplc="04090003" w:tentative="1">
+    <w:lvl w:ilvl="1" w:tplc="04090003">
       <w:start w:val="1"/>
       <w:numFmt w:val="bullet"/>
       <w:lvlText w:val="o"/>
@@ -708,7 +889,7 @@
         <w:rFonts w:ascii="Courier New" w:hAnsi="Courier New" w:cs="Courier New" w:hint="default"/>
       </w:rPr>
     </w:lvl>
-    <w:lvl w:ilvl="2" w:tplc="04090005" w:tentative="1">
+    <w:lvl w:ilvl="2" w:tplc="04090005">
       <w:start w:val="1"/>
       <w:numFmt w:val="bullet"/>
       <w:lvlText w:val=""/>
@@ -793,7 +974,7 @@
       </w:rPr>
     </w:lvl>
   </w:abstractNum>
-  <w:abstractNum w:abstractNumId="5" w15:restartNumberingAfterBreak="0">
+  <w:abstractNum w:abstractNumId="5">
     <w:nsid w:val="776F3574"/>
     <w:multiLevelType w:val="hybridMultilevel"/>
     <w:tmpl w:val="C7C6A070"/>
@@ -901,7 +1082,7 @@
 </file>
 
 <file path=word/styles.xml><?xml version="1.0" encoding="utf-8"?>
-<w:styles xmlns:mc="http://schemas.openxmlformats.org/markup-compatibility/2006" xmlns:r="http://schemas.openxmlformats.org/officeDocument/2006/relationships" xmlns:w="http://schemas.openxmlformats.org/wordprocessingml/2006/main" xmlns:w14="http://schemas.microsoft.com/office/word/2010/wordml" xmlns:w15="http://schemas.microsoft.com/office/word/2012/wordml" xmlns:w16se="http://schemas.microsoft.com/office/word/2015/wordml/symex" mc:Ignorable="w14 w15 w16se">
+<w:styles xmlns:mc="http://schemas.openxmlformats.org/markup-compatibility/2006" xmlns:r="http://schemas.openxmlformats.org/officeDocument/2006/relationships" xmlns:w="http://schemas.openxmlformats.org/wordprocessingml/2006/main" xmlns:w14="http://schemas.microsoft.com/office/word/2010/wordml" xmlns:w15="http://schemas.microsoft.com/office/word/2012/wordml" mc:Ignorable="w14 w15">
   <w:docDefaults>
     <w:rPrDefault>
       <w:rPr>
@@ -917,7 +1098,7 @@
       </w:pPr>
     </w:pPrDefault>
   </w:docDefaults>
-  <w:latentStyles w:defLockedState="0" w:defUIPriority="99" w:defSemiHidden="0" w:defUnhideWhenUsed="0" w:defQFormat="0" w:count="371">
+  <w:latentStyles w:defLockedState="0" w:defUIPriority="99" w:defSemiHidden="0" w:defUnhideWhenUsed="0" w:defQFormat="0" w:count="380">
     <w:lsdException w:name="Normal" w:uiPriority="0" w:qFormat="1"/>
     <w:lsdException w:name="heading 1" w:uiPriority="9" w:qFormat="1"/>
     <w:lsdException w:name="heading 2" w:semiHidden="1" w:uiPriority="9" w:unhideWhenUsed="1" w:qFormat="1"/>
@@ -1573,6 +1754,7 @@
       <w:spacing w:after="0" w:line="240" w:lineRule="auto"/>
     </w:pPr>
     <w:tblPr>
+      <w:tblInd w:w="0" w:type="dxa"/>
       <w:tblBorders>
         <w:top w:val="single" w:sz="4" w:space="0" w:color="2C2C2C" w:themeColor="text1"/>
         <w:left w:val="single" w:sz="4" w:space="0" w:color="2C2C2C" w:themeColor="text1"/>
@@ -1581,6 +1763,12 @@
         <w:insideH w:val="single" w:sz="4" w:space="0" w:color="2C2C2C" w:themeColor="text1"/>
         <w:insideV w:val="single" w:sz="4" w:space="0" w:color="2C2C2C" w:themeColor="text1"/>
       </w:tblBorders>
+      <w:tblCellMar>
+        <w:top w:w="0" w:type="dxa"/>
+        <w:left w:w="108" w:type="dxa"/>
+        <w:bottom w:w="0" w:type="dxa"/>
+        <w:right w:w="108" w:type="dxa"/>
+      </w:tblCellMar>
     </w:tblPr>
   </w:style>
   <w:style w:type="paragraph" w:styleId="Title">
@@ -2247,7 +2435,7 @@
 </file>
 
 <file path=customXml/itemProps2.xml><?xml version="1.0" encoding="utf-8"?>
-<ds:datastoreItem xmlns:ds="http://schemas.openxmlformats.org/officeDocument/2006/customXml" ds:itemID="{74BEC7FD-A450-4910-8E47-9BD148F57FE8}">
+<ds:datastoreItem xmlns:ds="http://schemas.openxmlformats.org/officeDocument/2006/customXml" ds:itemID="{288BE747-CEDF-B64D-ABEC-ECBBE40F5C0D}">
   <ds:schemaRefs>
     <ds:schemaRef ds:uri="http://schemas.openxmlformats.org/officeDocument/2006/bibliography"/>
   </ds:schemaRefs>

</xml_diff>